<commit_message>
newer version of the documentation
</commit_message>
<xml_diff>
--- a/S7-comm-Protokoll v1.00f.docx
+++ b/S7-comm-Protokoll v1.00f.docx
@@ -700,11 +700,119 @@
       <w:r>
         <w:t xml:space="preserve">Hier noch einen aus schnitt mit dem neuen </w:t>
       </w:r>
-      <w:proofErr w:type="spellStart"/>
-      <w:r>
-        <w:t>protokoll</w:t>
-      </w:r>
-      <w:proofErr w:type="spellEnd"/>
+      <w:r>
+        <w:t>Protokoll</w:t>
+      </w:r>
+    </w:p>
+    <w:p>
+      <w:r>
+        <w:rPr>
+          <w:noProof/>
+          <w:lang w:eastAsia="de-CH"/>
+        </w:rPr>
+        <w:drawing>
+          <wp:inline distT="0" distB="0" distL="0" distR="0" wp14:anchorId="1C45BFEA" wp14:editId="3AE02D54">
+            <wp:extent cx="2222820" cy="1279237"/>
+            <wp:effectExtent l="0" t="0" r="6350" b="0"/>
+            <wp:docPr id="21" name="Grafik 21" descr="cid:image010.png@01D18458.15734780"/>
+            <wp:cNvGraphicFramePr>
+              <a:graphicFrameLocks xmlns:a="http://schemas.openxmlformats.org/drawingml/2006/main" noChangeAspect="1"/>
+            </wp:cNvGraphicFramePr>
+            <a:graphic xmlns:a="http://schemas.openxmlformats.org/drawingml/2006/main">
+              <a:graphicData uri="http://schemas.openxmlformats.org/drawingml/2006/picture">
+                <pic:pic xmlns:pic="http://schemas.openxmlformats.org/drawingml/2006/picture">
+                  <pic:nvPicPr>
+                    <pic:cNvPr id="0" name="Picture 7" descr="cid:image010.png@01D18458.15734780"/>
+                    <pic:cNvPicPr>
+                      <a:picLocks noChangeAspect="1" noChangeArrowheads="1"/>
+                    </pic:cNvPicPr>
+                  </pic:nvPicPr>
+                  <pic:blipFill>
+                    <a:blip r:embed="rId16" r:link="rId17">
+                      <a:extLst>
+                        <a:ext uri="{28A0092B-C50C-407E-A947-70E740481C1C}">
+                          <a14:useLocalDpi xmlns:a14="http://schemas.microsoft.com/office/drawing/2010/main" val="0"/>
+                        </a:ext>
+                      </a:extLst>
+                    </a:blip>
+                    <a:srcRect/>
+                    <a:stretch>
+                      <a:fillRect/>
+                    </a:stretch>
+                  </pic:blipFill>
+                  <pic:spPr bwMode="auto">
+                    <a:xfrm>
+                      <a:off x="0" y="0"/>
+                      <a:ext cx="2222878" cy="1279271"/>
+                    </a:xfrm>
+                    <a:prstGeom prst="rect">
+                      <a:avLst/>
+                    </a:prstGeom>
+                    <a:noFill/>
+                    <a:ln>
+                      <a:noFill/>
+                    </a:ln>
+                  </pic:spPr>
+                </pic:pic>
+              </a:graphicData>
+            </a:graphic>
+          </wp:inline>
+        </w:drawing>
+      </w:r>
+      <w:r>
+        <w:rPr>
+          <w:noProof/>
+          <w:lang w:eastAsia="de-CH"/>
+        </w:rPr>
+        <w:drawing>
+          <wp:inline distT="0" distB="0" distL="0" distR="0" wp14:anchorId="6F1CD546" wp14:editId="402ED9E9">
+            <wp:extent cx="3066473" cy="1156493"/>
+            <wp:effectExtent l="0" t="0" r="635" b="5715"/>
+            <wp:docPr id="20" name="Grafik 20" descr="cid:image011.png@01D18458.15734780"/>
+            <wp:cNvGraphicFramePr>
+              <a:graphicFrameLocks xmlns:a="http://schemas.openxmlformats.org/drawingml/2006/main" noChangeAspect="1"/>
+            </wp:cNvGraphicFramePr>
+            <a:graphic xmlns:a="http://schemas.openxmlformats.org/drawingml/2006/main">
+              <a:graphicData uri="http://schemas.openxmlformats.org/drawingml/2006/picture">
+                <pic:pic xmlns:pic="http://schemas.openxmlformats.org/drawingml/2006/picture">
+                  <pic:nvPicPr>
+                    <pic:cNvPr id="0" name="Grafik 2" descr="cid:image011.png@01D18458.15734780"/>
+                    <pic:cNvPicPr>
+                      <a:picLocks noChangeAspect="1" noChangeArrowheads="1"/>
+                    </pic:cNvPicPr>
+                  </pic:nvPicPr>
+                  <pic:blipFill>
+                    <a:blip r:embed="rId18" r:link="rId19">
+                      <a:extLst>
+                        <a:ext uri="{28A0092B-C50C-407E-A947-70E740481C1C}">
+                          <a14:useLocalDpi xmlns:a14="http://schemas.microsoft.com/office/drawing/2010/main" val="0"/>
+                        </a:ext>
+                      </a:extLst>
+                    </a:blip>
+                    <a:srcRect/>
+                    <a:stretch>
+                      <a:fillRect/>
+                    </a:stretch>
+                  </pic:blipFill>
+                  <pic:spPr bwMode="auto">
+                    <a:xfrm>
+                      <a:off x="0" y="0"/>
+                      <a:ext cx="3066702" cy="1156579"/>
+                    </a:xfrm>
+                    <a:prstGeom prst="rect">
+                      <a:avLst/>
+                    </a:prstGeom>
+                    <a:noFill/>
+                    <a:ln>
+                      <a:noFill/>
+                    </a:ln>
+                  </pic:spPr>
+                </pic:pic>
+              </a:graphicData>
+            </a:graphic>
+          </wp:inline>
+        </w:drawing>
+      </w:r>
     </w:p>
     <w:p>
       <w:r>
@@ -730,7 +838,7 @@
                     </pic:cNvPicPr>
                   </pic:nvPicPr>
                   <pic:blipFill>
-                    <a:blip r:embed="rId16" r:link="rId17">
+                    <a:blip r:embed="rId20" r:link="rId21">
                       <a:extLst>
                         <a:ext uri="{28A0092B-C50C-407E-A947-70E740481C1C}">
                           <a14:useLocalDpi xmlns:a14="http://schemas.microsoft.com/office/drawing/2010/main" val="0"/>
@@ -858,7 +966,7 @@
                     <pic:cNvPicPr/>
                   </pic:nvPicPr>
                   <pic:blipFill>
-                    <a:blip r:embed="rId18"/>
+                    <a:blip r:embed="rId22"/>
                     <a:stretch>
                       <a:fillRect/>
                     </a:stretch>
@@ -1016,6 +1124,51 @@
       <w:r>
         <w:t>]</w:t>
       </w:r>
+    </w:p>
+    <w:p>
+      <w:r>
+        <w:rPr>
+          <w:noProof/>
+          <w:lang w:eastAsia="de-CH"/>
+        </w:rPr>
+        <w:drawing>
+          <wp:inline distT="0" distB="0" distL="0" distR="0" wp14:anchorId="7CC467FD" wp14:editId="15D63EC9">
+            <wp:extent cx="5760720" cy="1021715"/>
+            <wp:effectExtent l="0" t="0" r="0" b="6985"/>
+            <wp:docPr id="17" name="Grafik 17"/>
+            <wp:cNvGraphicFramePr>
+              <a:graphicFrameLocks xmlns:a="http://schemas.openxmlformats.org/drawingml/2006/main" noChangeAspect="1"/>
+            </wp:cNvGraphicFramePr>
+            <a:graphic xmlns:a="http://schemas.openxmlformats.org/drawingml/2006/main">
+              <a:graphicData uri="http://schemas.openxmlformats.org/drawingml/2006/picture">
+                <pic:pic xmlns:pic="http://schemas.openxmlformats.org/drawingml/2006/picture">
+                  <pic:nvPicPr>
+                    <pic:cNvPr id="0" name=""/>
+                    <pic:cNvPicPr/>
+                  </pic:nvPicPr>
+                  <pic:blipFill>
+                    <a:blip r:embed="rId23"/>
+                    <a:stretch>
+                      <a:fillRect/>
+                    </a:stretch>
+                  </pic:blipFill>
+                  <pic:spPr>
+                    <a:xfrm>
+                      <a:off x="0" y="0"/>
+                      <a:ext cx="5760720" cy="1021715"/>
+                    </a:xfrm>
+                    <a:prstGeom prst="rect">
+                      <a:avLst/>
+                    </a:prstGeom>
+                  </pic:spPr>
+                </pic:pic>
+              </a:graphicData>
+            </a:graphic>
+          </wp:inline>
+        </w:drawing>
+      </w:r>
+    </w:p>
+    <w:p>
       <w:r>
         <w:br/>
       </w:r>
@@ -1040,7 +1193,7 @@
                     <pic:cNvPicPr/>
                   </pic:nvPicPr>
                   <pic:blipFill>
-                    <a:blip r:embed="rId18"/>
+                    <a:blip r:embed="rId22"/>
                     <a:stretch>
                       <a:fillRect/>
                     </a:stretch>
@@ -1090,50 +1243,97 @@
       </w:r>
     </w:p>
     <w:p>
-      <w:r>
-        <w:t xml:space="preserve">Hierfür wird erneut ein </w:t>
-      </w:r>
-      <w:r>
-        <w:t>Telegramm verwendet dies ist jedoch anders</w:t>
-      </w:r>
-      <w:r>
-        <w:t xml:space="preserve"> strukturiert</w:t>
-      </w:r>
-      <w:r>
-        <w:t xml:space="preserve"> und besteht aus 2 Frames.</w:t>
-      </w:r>
-      <w:r>
-        <w:t xml:space="preserve"> </w:t>
-      </w:r>
-      <w:r>
-        <w:t>(auch hier bitte im Editor anschauen)</w:t>
-      </w:r>
-    </w:p>
-    <w:p>
-      <w:r>
-        <w:t xml:space="preserve">Die Datei zu diesem </w:t>
-      </w:r>
-      <w:r>
-        <w:t>Beispiel</w:t>
-      </w:r>
-      <w:r>
-        <w:t xml:space="preserve"> [</w:t>
-      </w:r>
-      <w:proofErr w:type="spellStart"/>
-      <w:r>
-        <w:t>a</w:t>
-      </w:r>
       <w:bookmarkStart w:id="0" w:name="_GoBack"/>
       <w:bookmarkEnd w:id="0"/>
       <w:r>
-        <w:t>rray</w:t>
+        <w:t xml:space="preserve">Hierfür wird erneut ein </w:t>
+      </w:r>
+      <w:r>
+        <w:t>Telegramm verwendet dies ist jedoch anders</w:t>
+      </w:r>
+      <w:r>
+        <w:t xml:space="preserve"> strukturiert</w:t>
+      </w:r>
+      <w:r>
+        <w:t xml:space="preserve"> und besteht aus 2 Frames.</w:t>
+      </w:r>
+      <w:r>
+        <w:t xml:space="preserve"> </w:t>
+      </w:r>
+      <w:r>
+        <w:t>(auch hier bitte im Editor anschauen)</w:t>
+      </w:r>
+    </w:p>
+    <w:p>
+      <w:r>
+        <w:t xml:space="preserve">Die Datei zu diesem </w:t>
+      </w:r>
+      <w:r>
+        <w:t>Beispiel</w:t>
+      </w:r>
+      <w:r>
+        <w:t xml:space="preserve"> [</w:t>
+      </w:r>
+      <w:proofErr w:type="spellStart"/>
+      <w:r>
+        <w:t>array</w:t>
       </w:r>
       <w:proofErr w:type="spellEnd"/>
       <w:r>
-        <w:t>(999#0.5).s7c</w:t>
-      </w:r>
-      <w:r>
-        <w:t>]</w:t>
+        <w:t>(999#0.5).s7c]</w:t>
+      </w:r>
+    </w:p>
+    <w:p>
+      <w:r>
+        <w:t>Dieser DB enthält 10 Arrays, aber nur jedes 2te Array ist als sichtbar/erreichbar markiert. Somit entstehen im DB Lücken, die nicht kommuniziert werden müssen.</w:t>
+      </w:r>
+    </w:p>
+    <w:p>
+      <w:pPr>
+        <w:rPr>
+          <w:color w:val="1F497D"/>
+        </w:rPr>
+      </w:pPr>
+      <w:r>
+        <w:rPr>
+          <w:noProof/>
+          <w:lang w:eastAsia="de-CH"/>
+        </w:rPr>
+        <w:drawing>
+          <wp:inline distT="0" distB="0" distL="0" distR="0" wp14:anchorId="728198AB" wp14:editId="70CAC657">
+            <wp:extent cx="5760720" cy="1925955"/>
+            <wp:effectExtent l="0" t="0" r="0" b="0"/>
+            <wp:docPr id="22" name="Grafik 22"/>
+            <wp:cNvGraphicFramePr>
+              <a:graphicFrameLocks xmlns:a="http://schemas.openxmlformats.org/drawingml/2006/main" noChangeAspect="1"/>
+            </wp:cNvGraphicFramePr>
+            <a:graphic xmlns:a="http://schemas.openxmlformats.org/drawingml/2006/main">
+              <a:graphicData uri="http://schemas.openxmlformats.org/drawingml/2006/picture">
+                <pic:pic xmlns:pic="http://schemas.openxmlformats.org/drawingml/2006/picture">
+                  <pic:nvPicPr>
+                    <pic:cNvPr id="0" name=""/>
+                    <pic:cNvPicPr/>
+                  </pic:nvPicPr>
+                  <pic:blipFill>
+                    <a:blip r:embed="rId24"/>
+                    <a:stretch>
+                      <a:fillRect/>
+                    </a:stretch>
+                  </pic:blipFill>
+                  <pic:spPr>
+                    <a:xfrm>
+                      <a:off x="0" y="0"/>
+                      <a:ext cx="5760720" cy="1925955"/>
+                    </a:xfrm>
+                    <a:prstGeom prst="rect">
+                      <a:avLst/>
+                    </a:prstGeom>
+                  </pic:spPr>
+                </pic:pic>
+              </a:graphicData>
+            </a:graphic>
+          </wp:inline>
+        </w:drawing>
       </w:r>
     </w:p>
     <w:p>
@@ -1158,7 +1358,7 @@
                     <pic:cNvPicPr/>
                   </pic:nvPicPr>
                   <pic:blipFill>
-                    <a:blip r:embed="rId19"/>
+                    <a:blip r:embed="rId25"/>
                     <a:stretch>
                       <a:fillRect/>
                     </a:stretch>
@@ -1192,7 +1392,7 @@
       <w:r>
         <w:t xml:space="preserve">Um einen gemischten DB zu übertragen </w:t>
       </w:r>
-      <w:hyperlink r:id="rId20" w:history="1">
+      <w:hyperlink r:id="rId26" w:history="1">
         <w:r>
           <w:rPr>
             <w:rStyle w:val="Hyperlink"/>
@@ -1238,20 +1438,173 @@
         <w:jc w:val="both"/>
       </w:pPr>
       <w:r>
-        <w:t>Hier eine nochmal (der 2. Durchlauf)</w:t>
-      </w:r>
-      <w:r>
-        <w:t xml:space="preserve"> </w:t>
-      </w:r>
-      <w:r>
-        <w:t>[</w:t>
-      </w:r>
-      <w:r>
-        <w:t>DB6.2.s7c</w:t>
-      </w:r>
-      <w:r>
-        <w:t>]</w:t>
-      </w:r>
+        <w:t xml:space="preserve">Hier eine nochmal (der 2. Durchlauf) </w:t>
+      </w:r>
+      <w:r>
+        <w:t>[DB6.2.s7c]</w:t>
+      </w:r>
+    </w:p>
+    <w:p>
+      <w:pPr>
+        <w:rPr>
+          <w:lang w:val="de-DE"/>
+        </w:rPr>
+      </w:pPr>
+      <w:r>
+        <w:t xml:space="preserve">Dieser DB enthält 7 Mal je die Struktur </w:t>
+      </w:r>
+      <w:r>
+        <w:rPr>
+          <w:lang w:val="de-DE"/>
+        </w:rPr>
+        <w:t>ANA_OUT und ANA_VALUE:</w:t>
+      </w:r>
+    </w:p>
+    <w:p>
+      <w:pPr>
+        <w:jc w:val="both"/>
+        <w:rPr>
+          <w:lang w:val="de-DE"/>
+        </w:rPr>
+      </w:pPr>
+      <w:r>
+        <w:rPr>
+          <w:noProof/>
+          <w:lang w:eastAsia="de-CH"/>
+        </w:rPr>
+        <w:drawing>
+          <wp:inline distT="0" distB="0" distL="0" distR="0" wp14:anchorId="2BCA2A5C" wp14:editId="05C7C499">
+            <wp:extent cx="5760720" cy="2372995"/>
+            <wp:effectExtent l="0" t="0" r="0" b="8255"/>
+            <wp:docPr id="23" name="Grafik 23"/>
+            <wp:cNvGraphicFramePr>
+              <a:graphicFrameLocks xmlns:a="http://schemas.openxmlformats.org/drawingml/2006/main" noChangeAspect="1"/>
+            </wp:cNvGraphicFramePr>
+            <a:graphic xmlns:a="http://schemas.openxmlformats.org/drawingml/2006/main">
+              <a:graphicData uri="http://schemas.openxmlformats.org/drawingml/2006/picture">
+                <pic:pic xmlns:pic="http://schemas.openxmlformats.org/drawingml/2006/picture">
+                  <pic:nvPicPr>
+                    <pic:cNvPr id="0" name=""/>
+                    <pic:cNvPicPr/>
+                  </pic:nvPicPr>
+                  <pic:blipFill>
+                    <a:blip r:embed="rId27"/>
+                    <a:stretch>
+                      <a:fillRect/>
+                    </a:stretch>
+                  </pic:blipFill>
+                  <pic:spPr>
+                    <a:xfrm>
+                      <a:off x="0" y="0"/>
+                      <a:ext cx="5760720" cy="2372995"/>
+                    </a:xfrm>
+                    <a:prstGeom prst="rect">
+                      <a:avLst/>
+                    </a:prstGeom>
+                  </pic:spPr>
+                </pic:pic>
+              </a:graphicData>
+            </a:graphic>
+          </wp:inline>
+        </w:drawing>
+      </w:r>
+    </w:p>
+    <w:p>
+      <w:r>
+        <w:t>Die Daten in den PLC-Datentypen sind mehr oder weniger wild durcheinander gewürfelt:</w:t>
+      </w:r>
+      <w:r>
+        <w:br/>
+        <w:t>BOOL, INT, Byte, FIX_KEY. Auch von Sichtbarkeit/Erreichbarkeit sind die Daten unterschiedlich konfiguriert:</w:t>
+      </w:r>
+    </w:p>
+    <w:p>
+      <w:pPr>
+        <w:jc w:val="both"/>
+        <w:rPr>
+          <w:lang w:val="de-DE"/>
+        </w:rPr>
+      </w:pPr>
+      <w:r>
+        <w:rPr>
+          <w:noProof/>
+          <w:lang w:eastAsia="de-CH"/>
+        </w:rPr>
+        <w:drawing>
+          <wp:inline distT="0" distB="0" distL="0" distR="0" wp14:anchorId="1D403D62" wp14:editId="447FA866">
+            <wp:extent cx="5760720" cy="3458210"/>
+            <wp:effectExtent l="0" t="0" r="0" b="8890"/>
+            <wp:docPr id="24" name="Grafik 24"/>
+            <wp:cNvGraphicFramePr>
+              <a:graphicFrameLocks xmlns:a="http://schemas.openxmlformats.org/drawingml/2006/main" noChangeAspect="1"/>
+            </wp:cNvGraphicFramePr>
+            <a:graphic xmlns:a="http://schemas.openxmlformats.org/drawingml/2006/main">
+              <a:graphicData uri="http://schemas.openxmlformats.org/drawingml/2006/picture">
+                <pic:pic xmlns:pic="http://schemas.openxmlformats.org/drawingml/2006/picture">
+                  <pic:nvPicPr>
+                    <pic:cNvPr id="0" name=""/>
+                    <pic:cNvPicPr/>
+                  </pic:nvPicPr>
+                  <pic:blipFill>
+                    <a:blip r:embed="rId28"/>
+                    <a:stretch>
+                      <a:fillRect/>
+                    </a:stretch>
+                  </pic:blipFill>
+                  <pic:spPr>
+                    <a:xfrm>
+                      <a:off x="0" y="0"/>
+                      <a:ext cx="5760720" cy="3458210"/>
+                    </a:xfrm>
+                    <a:prstGeom prst="rect">
+                      <a:avLst/>
+                    </a:prstGeom>
+                  </pic:spPr>
+                </pic:pic>
+              </a:graphicData>
+            </a:graphic>
+          </wp:inline>
+        </w:drawing>
+      </w:r>
+    </w:p>
+    <w:p>
+      <w:r>
+        <w:t xml:space="preserve">Im </w:t>
+      </w:r>
+      <w:proofErr w:type="spellStart"/>
+      <w:r>
+        <w:t>WireShark</w:t>
+      </w:r>
+      <w:proofErr w:type="spellEnd"/>
+      <w:r>
+        <w:t xml:space="preserve"> sieht man nun, dass im Telegramm wiederum immer nur die sichtbar konfigurierten Daten übertragen werden. Es </w:t>
+      </w:r>
+      <w:proofErr w:type="gramStart"/>
+      <w:r>
+        <w:t>werden</w:t>
+      </w:r>
+      <w:proofErr w:type="gramEnd"/>
+      <w:r>
+        <w:t xml:space="preserve"> immer bis max. 100 Daten in einem Telegramm zusammengefasst. Die Reihenfolge dabei ist mehr oder weniger wie in der DB-Struktur definiert.</w:t>
+      </w:r>
+    </w:p>
+    <w:p>
+      <w:r>
+        <w:t xml:space="preserve">Für die insgesamt 1013 Tags werden 11 Telegramme mit total etwa 7150 </w:t>
+      </w:r>
+      <w:proofErr w:type="spellStart"/>
+      <w:r>
+        <w:t>byte</w:t>
+      </w:r>
+      <w:proofErr w:type="spellEnd"/>
+      <w:r>
+        <w:t xml:space="preserve"> verwendet.</w:t>
+      </w:r>
+    </w:p>
+    <w:p>
+      <w:pPr>
+        <w:jc w:val="both"/>
+      </w:pPr>
     </w:p>
     <w:p>
       <w:r>
@@ -1275,7 +1628,7 @@
                     <pic:cNvPicPr/>
                   </pic:nvPicPr>
                   <pic:blipFill>
-                    <a:blip r:embed="rId21"/>
+                    <a:blip r:embed="rId29"/>
                     <a:stretch>
                       <a:fillRect/>
                     </a:stretch>
@@ -1361,10 +1714,10 @@
     </w:p>
     <w:p/>
     <w:sectPr>
-      <w:headerReference w:type="default" r:id="rId22"/>
-      <w:footerReference w:type="default" r:id="rId23"/>
-      <w:headerReference w:type="first" r:id="rId24"/>
-      <w:footerReference w:type="first" r:id="rId25"/>
+      <w:headerReference w:type="default" r:id="rId30"/>
+      <w:footerReference w:type="default" r:id="rId31"/>
+      <w:headerReference w:type="first" r:id="rId32"/>
+      <w:footerReference w:type="first" r:id="rId33"/>
       <w:pgSz w:w="11906" w:h="16838"/>
       <w:pgMar w:top="1417" w:right="1417" w:bottom="1134" w:left="1417" w:header="1134" w:footer="567" w:gutter="0"/>
       <w:cols w:space="708"/>
@@ -1473,7 +1826,7 @@
         <w:sz w:val="16"/>
         <w:lang w:val="de-DE"/>
       </w:rPr>
-      <w:t>8</w:t>
+      <w:t>3</w:t>
     </w:r>
     <w:r>
       <w:rPr>
@@ -1519,7 +1872,7 @@
         <w:sz w:val="16"/>
         <w:lang w:val="de-DE"/>
       </w:rPr>
-      <w:t>8</w:t>
+      <w:t>10</w:t>
     </w:r>
     <w:r>
       <w:rPr>
@@ -1703,7 +2056,7 @@
               <v:stroke joinstyle="miter"/>
               <v:path gradientshapeok="t" o:connecttype="rect"/>
             </v:shapetype>
-            <v:shape id="Textfeld 10" o:spid="_x0000_s1029" type="#_x0000_t202" style="position:absolute;margin-left:338.95pt;margin-top:-76.7pt;width:130.2pt;height:24.6pt;z-index:251675648;visibility:visible;mso-wrap-style:square;mso-height-percent:0;mso-wrap-distance-left:9pt;mso-wrap-distance-top:0;mso-wrap-distance-right:9pt;mso-wrap-distance-bottom:0;mso-position-horizontal:absolute;mso-position-horizontal-relative:text;mso-position-vertical:absolute;mso-position-vertical-relative:text;mso-height-percent:0;mso-height-relative:margin;v-text-anchor:top" o:gfxdata="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" fillcolor="white [3201]" stroked="f" strokeweight=".5pt">
+            <v:shape id="Textfeld 10" o:spid="_x0000_s1029" type="#_x0000_t202" style="position:absolute;margin-left:338.95pt;margin-top:-76.7pt;width:130.2pt;height:24.6pt;z-index:251675648;visibility:visible;mso-wrap-style:square;mso-height-percent:0;mso-wrap-distance-left:9pt;mso-wrap-distance-top:0;mso-wrap-distance-right:9pt;mso-wrap-distance-bottom:0;mso-position-horizontal:absolute;mso-position-horizontal-relative:text;mso-position-vertical:absolute;mso-position-vertical-relative:text;mso-height-percent:0;mso-height-relative:margin;v-text-anchor:top" o:gfxdata="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" fillcolor="white [3201]" stroked="f" strokeweight=".5pt">
               <v:textbox>
                 <w:txbxContent>
                   <w:p>
@@ -1811,7 +2164,7 @@
         </mc:Choice>
         <mc:Fallback>
           <w:pict>
-            <v:shape id="_x0000_s1030" type="#_x0000_t202" style="position:absolute;margin-left:-160.25pt;margin-top:508.75pt;width:598.2pt;height:125.4pt;z-index:-251646976;visibility:visible;mso-wrap-style:square;mso-width-percent:0;mso-height-percent:0;mso-wrap-distance-left:9pt;mso-wrap-distance-top:0;mso-wrap-distance-right:9pt;mso-wrap-distance-bottom:0;mso-position-horizontal:absolute;mso-position-horizontal-relative:margin;mso-position-vertical:absolute;mso-position-vertical-relative:margin;mso-width-percent:0;mso-height-percent:0;mso-width-relative:margin;mso-height-relative:margin;v-text-anchor:top" o:gfxdata="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" filled="f" stroked="f">
+            <v:shape id="_x0000_s1030" type="#_x0000_t202" style="position:absolute;margin-left:-160.25pt;margin-top:508.75pt;width:598.2pt;height:125.4pt;z-index:-251646976;visibility:visible;mso-wrap-style:square;mso-width-percent:0;mso-height-percent:0;mso-wrap-distance-left:9pt;mso-wrap-distance-top:0;mso-wrap-distance-right:9pt;mso-wrap-distance-bottom:0;mso-position-horizontal:absolute;mso-position-horizontal-relative:margin;mso-position-vertical:absolute;mso-position-vertical-relative:margin;mso-width-percent:0;mso-height-percent:0;mso-width-relative:margin;mso-height-relative:margin;v-text-anchor:top" o:gfxdata="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" filled="f" stroked="f">
               <v:textbox>
                 <w:txbxContent>
                   <w:p>
@@ -1941,7 +2294,7 @@
         </mc:Choice>
         <mc:Fallback>
           <w:pict>
-            <v:shape id="_x0000_s1031" type="#_x0000_t202" style="position:absolute;margin-left:-274.9pt;margin-top:256.65pt;width:971.15pt;height:188.35pt;rotation:-3589586fd;z-index:-251648000;visibility:visible;mso-wrap-style:square;mso-width-percent:0;mso-height-percent:0;mso-wrap-distance-left:9pt;mso-wrap-distance-top:0;mso-wrap-distance-right:9pt;mso-wrap-distance-bottom:0;mso-position-horizontal:absolute;mso-position-horizontal-relative:margin;mso-position-vertical:absolute;mso-position-vertical-relative:margin;mso-width-percent:0;mso-height-percent:0;mso-width-relative:margin;mso-height-relative:margin;v-text-anchor:top" o:gfxdata="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" filled="f" stroked="f">
+            <v:shape id="_x0000_s1031" type="#_x0000_t202" style="position:absolute;margin-left:-274.9pt;margin-top:256.65pt;width:971.15pt;height:188.35pt;rotation:-3589586fd;z-index:-251648000;visibility:visible;mso-wrap-style:square;mso-width-percent:0;mso-height-percent:0;mso-wrap-distance-left:9pt;mso-wrap-distance-top:0;mso-wrap-distance-right:9pt;mso-wrap-distance-bottom:0;mso-position-horizontal:absolute;mso-position-horizontal-relative:margin;mso-position-vertical:absolute;mso-position-vertical-relative:margin;mso-width-percent:0;mso-height-percent:0;mso-width-relative:margin;mso-height-relative:margin;v-text-anchor:top" o:gfxdata="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" filled="f" stroked="f">
               <v:textbox>
                 <w:txbxContent>
                   <w:p>
@@ -2386,7 +2739,7 @@
         </mc:Choice>
         <mc:Fallback>
           <w:pict>
-            <v:shape id="_x0000_s1027" type="#_x0000_t202" style="position:absolute;left:0;text-align:left;margin-left:92.25pt;margin-top:-24pt;width:108pt;height:24.6pt;z-index:251677696;visibility:visible;mso-wrap-style:square;mso-width-percent:0;mso-height-percent:0;mso-wrap-distance-left:9pt;mso-wrap-distance-top:0;mso-wrap-distance-right:9pt;mso-wrap-distance-bottom:0;mso-position-horizontal:absolute;mso-position-horizontal-relative:text;mso-position-vertical:absolute;mso-position-vertical-relative:text;mso-width-percent:0;mso-height-percent:0;mso-width-relative:margin;mso-height-relative:margin;v-text-anchor:top" o:gfxdata="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" filled="f" stroked="f">
+            <v:shape id="_x0000_s1027" type="#_x0000_t202" style="position:absolute;left:0;text-align:left;margin-left:92.25pt;margin-top:-24pt;width:108pt;height:24.6pt;z-index:251677696;visibility:visible;mso-wrap-style:square;mso-width-percent:0;mso-height-percent:0;mso-wrap-distance-left:9pt;mso-wrap-distance-top:0;mso-wrap-distance-right:9pt;mso-wrap-distance-bottom:0;mso-position-horizontal:absolute;mso-position-horizontal-relative:text;mso-position-vertical:absolute;mso-position-vertical-relative:text;mso-width-percent:0;mso-height-percent:0;mso-width-relative:margin;mso-height-relative:margin;v-text-anchor:top" o:gfxdata="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" filled="f" stroked="f">
               <v:textbox>
                 <w:txbxContent>
                   <w:p>
@@ -2660,7 +3013,7 @@
           <w10:wrap type="topAndBottom" anchorx="page" anchory="page"/>
           <w10:anchorlock/>
         </v:shape>
-        <o:OLEObject Type="Embed" ProgID="Word.Picture.8" ShapeID="_x0000_s2055" DrawAspect="Content" ObjectID="_1522738739" r:id="rId3"/>
+        <o:OLEObject Type="Embed" ProgID="Word.Picture.8" ShapeID="_x0000_s2055" DrawAspect="Content" ObjectID="_1522742113" r:id="rId3"/>
       </w:pict>
     </w:r>
     <w:r>
@@ -2891,7 +3244,7 @@
           <w10:wrap anchorx="page" anchory="page"/>
           <w10:anchorlock/>
         </v:shape>
-        <o:OLEObject Type="Embed" ProgID="Word.Picture.8" ShapeID="_x0000_s2052" DrawAspect="Content" ObjectID="_1522738740" r:id="rId2"/>
+        <o:OLEObject Type="Embed" ProgID="Word.Picture.8" ShapeID="_x0000_s2052" DrawAspect="Content" ObjectID="_1522742114" r:id="rId2"/>
       </w:pict>
     </w:r>
     <w:r>

</xml_diff>